<commit_message>
idk what im doing
</commit_message>
<xml_diff>
--- a/PHY 1112/LABS/LAB 01/PHY1112_Winter2024_Lab1.docx
+++ b/PHY 1112/LABS/LAB 01/PHY1112_Winter2024_Lab1.docx
@@ -4295,7 +4295,13 @@
         <w:rPr>
           <w:rFonts w:ascii="Arial" w:eastAsia="Arial" w:hAnsi="Arial" w:cs="Arial"/>
         </w:rPr>
-        <w:t>n the</w:t>
+        <w:t>n</w:t>
+      </w:r>
+      <w:r>
+        <w:rPr>
+          <w:rFonts w:ascii="Arial" w:eastAsia="Arial" w:hAnsi="Arial" w:cs="Arial"/>
+        </w:rPr>
+        <w:t xml:space="preserve"> the</w:t>
       </w:r>
       <w:r>
         <w:rPr>
@@ -40831,44 +40837,26 @@
     </w:p>
     <w:p>
       <w:pPr>
+        <w:pStyle w:val="ListParagraph"/>
+        <w:numPr>
+          <w:ilvl w:val="0"/>
+          <w:numId w:val="2"/>
+        </w:numPr>
         <w:spacing w:line="258" w:lineRule="auto"/>
-        <w:ind w:left="820" w:right="621" w:hanging="360"/>
-        <w:rPr>
-          <w:rFonts w:ascii="Arial" w:eastAsia="Arial" w:hAnsi="Arial" w:cs="Arial"/>
+        <w:ind w:right="621"/>
+        <w:rPr>
+          <w:rFonts w:ascii="Arial" w:eastAsia="Arial" w:hAnsi="Arial" w:cs="Arial"/>
+          <w:color w:val="4471C4"/>
         </w:rPr>
       </w:pPr>
       <w:r>
         <w:rPr>
           <w:rFonts w:ascii="Arial" w:eastAsia="Arial" w:hAnsi="Arial" w:cs="Arial"/>
           <w:color w:val="4471C4"/>
-        </w:rPr>
-        <w:t>4.</w:t>
-      </w:r>
-      <w:proofErr w:type="gramStart"/>
-      <w:r>
-        <w:rPr>
-          <w:rFonts w:ascii="Arial" w:eastAsia="Arial" w:hAnsi="Arial" w:cs="Arial"/>
-          <w:color w:val="4471C4"/>
-        </w:rPr>
-        <w:t xml:space="preserve">  </w:t>
-      </w:r>
-      <w:r>
-        <w:rPr>
-          <w:rFonts w:ascii="Arial" w:eastAsia="Arial" w:hAnsi="Arial" w:cs="Arial"/>
-          <w:color w:val="4471C4"/>
-          <w:spacing w:val="27"/>
-        </w:rPr>
-        <w:t xml:space="preserve"> </w:t>
-      </w:r>
-      <w:r>
-        <w:rPr>
-          <w:rFonts w:ascii="Arial" w:eastAsia="Arial" w:hAnsi="Arial" w:cs="Arial"/>
-          <w:color w:val="4471C4"/>
           <w:spacing w:val="1"/>
         </w:rPr>
         <w:t>(</w:t>
       </w:r>
-      <w:proofErr w:type="gramEnd"/>
       <w:r>
         <w:rPr>
           <w:rFonts w:ascii="Arial" w:eastAsia="Arial" w:hAnsi="Arial" w:cs="Arial"/>
@@ -41475,8 +41463,113 @@
     </w:p>
     <w:p>
       <w:pPr>
-        <w:spacing w:line="200" w:lineRule="exact"/>
+        <w:pStyle w:val="ListParagraph"/>
+        <w:spacing w:line="258" w:lineRule="auto"/>
+        <w:ind w:left="820" w:right="621"/>
+        <w:rPr>
+          <w:rFonts w:ascii="Arial" w:eastAsia="Arial" w:hAnsi="Arial" w:cs="Arial"/>
+        </w:rPr>
       </w:pPr>
+    </w:p>
+    <w:p>
+      <w:pPr>
+        <w:pStyle w:val="ListParagraph"/>
+        <w:spacing w:line="258" w:lineRule="auto"/>
+        <w:ind w:left="820" w:right="621"/>
+        <w:rPr>
+          <w:rFonts w:ascii="Arial" w:eastAsia="Arial" w:hAnsi="Arial" w:cs="Arial"/>
+        </w:rPr>
+      </w:pPr>
+      <w:r>
+        <w:rPr>
+          <w:rFonts w:ascii="Arial" w:eastAsia="Arial" w:hAnsi="Arial" w:cs="Arial"/>
+        </w:rPr>
+        <w:drawing>
+          <wp:inline distT="0" distB="0" distL="0" distR="0" wp14:anchorId="5422071A" wp14:editId="51A3FE66">
+            <wp:extent cx="6083300" cy="470535"/>
+            <wp:effectExtent l="0" t="0" r="0" b="5715"/>
+            <wp:docPr id="1813341609" name="Picture 1" descr="A screen shot of a black screen&#10;&#10;Description automatically generated"/>
+            <wp:cNvGraphicFramePr>
+              <a:graphicFrameLocks xmlns:a="http://schemas.openxmlformats.org/drawingml/2006/main" noChangeAspect="1"/>
+            </wp:cNvGraphicFramePr>
+            <a:graphic xmlns:a="http://schemas.openxmlformats.org/drawingml/2006/main">
+              <a:graphicData uri="http://schemas.openxmlformats.org/drawingml/2006/picture">
+                <pic:pic xmlns:pic="http://schemas.openxmlformats.org/drawingml/2006/picture">
+                  <pic:nvPicPr>
+                    <pic:cNvPr id="1813341609" name="Picture 1" descr="A screen shot of a black screen&#10;&#10;Description automatically generated"/>
+                    <pic:cNvPicPr/>
+                  </pic:nvPicPr>
+                  <pic:blipFill>
+                    <a:blip r:embed="rId12"/>
+                    <a:stretch>
+                      <a:fillRect/>
+                    </a:stretch>
+                  </pic:blipFill>
+                  <pic:spPr>
+                    <a:xfrm>
+                      <a:off x="0" y="0"/>
+                      <a:ext cx="6083300" cy="470535"/>
+                    </a:xfrm>
+                    <a:prstGeom prst="rect">
+                      <a:avLst/>
+                    </a:prstGeom>
+                  </pic:spPr>
+                </pic:pic>
+              </a:graphicData>
+            </a:graphic>
+          </wp:inline>
+        </w:drawing>
+      </w:r>
+    </w:p>
+    <w:p>
+      <w:pPr>
+        <w:pStyle w:val="ListParagraph"/>
+        <w:spacing w:line="258" w:lineRule="auto"/>
+        <w:ind w:left="820" w:right="621"/>
+        <w:rPr>
+          <w:rFonts w:ascii="Arial" w:eastAsia="Arial" w:hAnsi="Arial" w:cs="Arial"/>
+        </w:rPr>
+      </w:pPr>
+      <w:r>
+        <w:rPr>
+          <w:rFonts w:ascii="Arial" w:eastAsia="Arial" w:hAnsi="Arial" w:cs="Arial"/>
+        </w:rPr>
+        <w:drawing>
+          <wp:inline distT="0" distB="0" distL="0" distR="0" wp14:anchorId="02C2FA0B" wp14:editId="3B01F120">
+            <wp:extent cx="6083300" cy="182880"/>
+            <wp:effectExtent l="0" t="0" r="0" b="7620"/>
+            <wp:docPr id="2086453791" name="Picture 1"/>
+            <wp:cNvGraphicFramePr>
+              <a:graphicFrameLocks xmlns:a="http://schemas.openxmlformats.org/drawingml/2006/main" noChangeAspect="1"/>
+            </wp:cNvGraphicFramePr>
+            <a:graphic xmlns:a="http://schemas.openxmlformats.org/drawingml/2006/main">
+              <a:graphicData uri="http://schemas.openxmlformats.org/drawingml/2006/picture">
+                <pic:pic xmlns:pic="http://schemas.openxmlformats.org/drawingml/2006/picture">
+                  <pic:nvPicPr>
+                    <pic:cNvPr id="2086453791" name=""/>
+                    <pic:cNvPicPr/>
+                  </pic:nvPicPr>
+                  <pic:blipFill>
+                    <a:blip r:embed="rId13"/>
+                    <a:stretch>
+                      <a:fillRect/>
+                    </a:stretch>
+                  </pic:blipFill>
+                  <pic:spPr>
+                    <a:xfrm>
+                      <a:off x="0" y="0"/>
+                      <a:ext cx="6083300" cy="182880"/>
+                    </a:xfrm>
+                    <a:prstGeom prst="rect">
+                      <a:avLst/>
+                    </a:prstGeom>
+                  </pic:spPr>
+                </pic:pic>
+              </a:graphicData>
+            </a:graphic>
+          </wp:inline>
+        </w:drawing>
+      </w:r>
     </w:p>
     <w:p>
       <w:pPr>
@@ -45685,6 +45778,7 @@
           <w:sz w:val="10"/>
           <w:szCs w:val="10"/>
         </w:rPr>
+        <w:lastRenderedPageBreak/>
         <w:t>7</w:t>
       </w:r>
       <w:r>

</xml_diff>